<commit_message>
Made changes to inline and updated analysis after logic checking
</commit_message>
<xml_diff>
--- a/SQLWhoLivesMarkdown.docx
+++ b/SQLWhoLivesMarkdown.docx
@@ -39,7 +39,7 @@
         <w:pStyle w:val="FirstParagraph"/>
       </w:pPr>
       <w:r>
-        <w:t xml:space="preserve">The U.S. Census Bureau estimates that residents were living in metro New Orleans as of July 2018, a percent increase from April 2010.[1] The metro area now has percent of its 2000 population of 1,337,726. In this brief, we examine demographic data released by the U.S. Census Bureau and identify important changes in metro area parishes since 2000 (or the best benchmark available).</w:t>
+        <w:t xml:space="preserve">The U.S. Census Bureau estimates that 1,270,399 residents were living in metro New Orleans as of July 2018, a 7 percent increase from April 2010.[1] The metro area now has 95 percent of its 2000 population of 1,337,726. In this brief, we examine demographic data released by the U.S. Census Bureau and identify important changes in metro area parishes since 2000 (or the best benchmark available).</w:t>
       </w:r>
     </w:p>
     <w:p>
@@ -167,7 +167,7 @@
         <w:pStyle w:val="BodyText"/>
       </w:pPr>
       <w:r>
-        <w:t xml:space="preserve">The number of African Americans living in New Orleans grew every year post-Katrina (from 2006 to 2017) but decreased for the first time post-Katrina from 231,753 in 2017 to 231,147 in 2018.</w:t>
+        <w:t xml:space="preserve">The number of African Americans living in New Orleans grew every year post-Katrina (from 2006 to 2018) but decreased for the first time post-Katrina from 231,753 in 2017 to 231,147 in 2018.</w:t>
       </w:r>
     </w:p>
     <w:p>
@@ -222,7 +222,7 @@
         <w:pStyle w:val="BodyText"/>
       </w:pPr>
       <w:r>
-        <w:t xml:space="preserve">Between 2000 and 2018, the number of Hispanics in Jefferson Parish increased by 32,081 reaching over 15 percent of the total parish population. Orleans Parish and St. Tammany Parish gained 7,137 and 13,581 Hispanics, respectively, such that the Hispanic share of the population was 6 percent in Orleans and 6 percent in St. Tammany in 2018.</w:t>
+        <w:t xml:space="preserve">Between 2000 and 2018, the number of Hispanics in Jefferson Parish increased by 64,066 reaching over 15 percent of the total parish population. Orleans Parish and St. Tammany Parish gained 7,137 and 10,074 Hispanics, respectively, such that the Hispanic share of the population was 6 percent in Orleans and 6 percent in St. Tammany in 2018.</w:t>
       </w:r>
     </w:p>
     <w:p>
@@ -285,7 +285,7 @@
         <w:pStyle w:val="BodyText"/>
       </w:pPr>
       <w:r>
-        <w:t xml:space="preserve">The number of Hispanics in New Orleans metro has grown every year since 2006. Indeed while the overall metro population has grown percent since 2010, the Hispanic population has grown NaN percent such that Hispanics account for percent of the metro’s population growth since 2010.</w:t>
+        <w:t xml:space="preserve">The number of Hispanics in New Orleans metro has grown every year since 2006. Indeed while the overall metro population has grown 7 percent since 2010, the Hispanic population has grown 24 percent such that Hispanics account for 27 percent of the metro’s population growth since 2010.</w:t>
       </w:r>
     </w:p>
     <w:p>
@@ -381,15 +381,15 @@
         <w:pStyle w:val="BodyText"/>
       </w:pPr>
       <w:r>
-        <w:t xml:space="preserve">In 2018, the largest Hispanic group in metro New Orleans was Honduran, representing 29 percent of the Hispanic population. In comparison, Hondurans represent only percent of the national Hispanic population. These figures point to metro New Orleans as a hub of Honduran migration.</w:t>
-      </w:r>
-    </w:p>
-    <w:p>
-      <w:pPr>
-        <w:pStyle w:val="BodyText"/>
-      </w:pPr>
-      <w:r>
-        <w:t xml:space="preserve">Not to be ignored, the Mexican population represents 20 percent of the Hispanic population in metro New Orleans. Nevertheless, the Mexican population is much less prominent in the metro than nationally, where it represents percent of the Hispanic population.</w:t>
+        <w:t xml:space="preserve">In 2018, the largest Hispanic group in metro New Orleans was Honduran, representing 29 percent of the Hispanic population. In comparison, Hondurans represent only 2 percent of the national Hispanic population. These figures point to metro New Orleans as a hub of Honduran migration.</w:t>
+      </w:r>
+    </w:p>
+    <w:p>
+      <w:pPr>
+        <w:pStyle w:val="BodyText"/>
+      </w:pPr>
+      <w:r>
+        <w:t xml:space="preserve">Not to be ignored, the Mexican population represents 20 percent of the Hispanic population in metro New Orleans. Nevertheless, the Mexican population is much less prominent in the metro than nationally, where it represents 62 percent of the Hispanic population.</w:t>
       </w:r>
     </w:p>
     <w:p>
@@ -406,7 +406,7 @@
               <a:graphicData uri="http://schemas.openxmlformats.org/drawingml/2006/picture">
                 <pic:pic>
                   <pic:nvPicPr>
-                    <pic:cNvPr descr="SQLWhoLivesMarkdown_files/figure-docx/hispan2017-1.png" id="0" name="Picture"/>
+                    <pic:cNvPr descr="SQLWhoLivesMarkdown_files/figure-docx/hispan2018-1.png" id="0" name="Picture"/>
                     <pic:cNvPicPr>
                       <a:picLocks noChangeArrowheads="1" noChangeAspect="1"/>
                     </pic:cNvPicPr>
@@ -518,7 +518,7 @@
               <a:graphicData uri="http://schemas.openxmlformats.org/drawingml/2006/picture">
                 <pic:pic>
                   <pic:nvPicPr>
-                    <pic:cNvPr descr="SQLWhoLivesMarkdown_files/figure-docx/age2017-1.png" id="0" name="Picture"/>
+                    <pic:cNvPr descr="SQLWhoLivesMarkdown_files/figure-docx/age2018-1.png" id="0" name="Picture"/>
                     <pic:cNvPicPr>
                       <a:picLocks noChangeArrowheads="1" noChangeAspect="1"/>
                     </pic:cNvPicPr>
@@ -556,7 +556,7 @@
         <w:pStyle w:val="BodyText"/>
       </w:pPr>
       <w:r>
-        <w:t xml:space="preserve">Meanwhile, the share of households with children is shrinking while the share of individuals living alone is growing — both across the metro and nation. As of 2018, percent of households in metro New Orleans included children, down from percent in 2000. Between 2000 and 2018, the percent of St. Tammany households with children declined from 40 percent to 30 percent; the percent of Jefferson households with children declined from 33 percent to 25 percent; and the percent of Orleans households with children declined from 30 percent to 17 percent.</w:t>
+        <w:t xml:space="preserve">Meanwhile, the share of households with children is shrinking while the share of individuals living alone is growing — both across the metro and nation. As of 2018, 24 percent of households in metro New Orleans included children, down from 34 percent in 2000. Between 2000 and 2018, the percent of St. Tammany households with children declined from 40 percent to 30 percent; the percent of Jefferson households with children declined from 33 percent to 25 percent; and the percent of Orleans households with children declined from 30 percent to 17 percent.</w:t>
       </w:r>
     </w:p>
     <w:p>
@@ -611,7 +611,7 @@
         <w:pStyle w:val="BodyText"/>
       </w:pPr>
       <w:r>
-        <w:t xml:space="preserve">As households with children have declined, the share of single-person households has grown in the metro and nationwide. The metro area share of individuals living alone grew from percent in 2000 to percent in 2018 — similar to the trend for Jefferson Parish. The increase was larger in Orleans Parish, which jumped from 33 to 49 percent.</w:t>
+        <w:t xml:space="preserve">As households with children have declined, the share of single-person households has grown in the metro and nationwide. The metro area share of individuals living alone grew from 27 percent in 2000 to 35 percent in 2018 — similar to the trend for Jefferson Parish. The increase was larger in Orleans Parish, which jumped from 33 to 49 percent.</w:t>
       </w:r>
     </w:p>
     <w:p>
@@ -666,7 +666,7 @@
         <w:pStyle w:val="BodyText"/>
       </w:pPr>
       <w:r>
-        <w:t xml:space="preserve">While the metro has regained much of the post-Katrina population losses, youth population is substantially lower than pre-Katrina levels. The metro had 358,092 children under 18 years in 2000 and only 283,691 in 2018. Much of this loss was driven by Orleans Parish, where the under 18 population declined to 78,660 from 129,408. The under 18 population is now 22 percent of the metro population, down from 27 percent in 2000.</w:t>
+        <w:t xml:space="preserve">While the metro has regained much of the post-Katrina population losses, youth population is substantially lower than pre-Katrina levels. The metro had 358,092 children under 18 years in 2000 and only 282,246 in 2018. Much of this loss was driven by Orleans Parish, where the under 18 population declined to 78,086 from 129,408. The under 18 population is now 22 percent of the metro population, down from 27 percent in 2000.</w:t>
       </w:r>
     </w:p>
     <w:p>
@@ -731,7 +731,7 @@
         <w:pStyle w:val="FirstParagraph"/>
       </w:pPr>
       <w:r>
-        <w:t xml:space="preserve">Educational attainment is an important determinant of household incomes, workforce skills, and regional resiliency.[5] The proportion of adults 25 years and older with less than a high school education declined across all three of the largest parishes, leading to a metrowide decrease from percent in 2000 to percent in 2018. In the city of New Orleans, the share of adults with less than a high school degree fell from 25 percent to 13 percent but is still higher than the U.S. average of 12 percent.</w:t>
+        <w:t xml:space="preserve">Educational attainment is an important determinant of household incomes, workforce skills, and regional resiliency.[5] The proportion of adults 25 years and older with less than a high school education declined across all three of the largest parishes, leading to a metrowide decrease from 15 percent in 2000 to 12 percent in 2018. In the city of New Orleans, the share of adults with less than a high school degree fell from 25 percent to 13 percent but is still higher than the U.S. average of 12 percent.</w:t>
       </w:r>
     </w:p>
     <w:p>
@@ -786,7 +786,7 @@
         <w:pStyle w:val="BodyText"/>
       </w:pPr>
       <w:r>
-        <w:t xml:space="preserve">The metro area decline in the share of adults with less than a high school degree has been coupled with an increase in the share with a bachelor’s degree or higher. In New Orleans, 37 percent of adults 25 and older had a college degree in 2018 — higher than the U.S. average of 33 percent, and up from 26 percent in 2000. The overall metro area share of adults with a bachelor’s degree grew from to percent — lower than the national average.</w:t>
+        <w:t xml:space="preserve">The metro area decline in the share of adults with less than a high school degree has been coupled with an increase in the share with a bachelor’s degree or higher. In New Orleans, 37 percent of adults 25 and older had a college degree in 2018 — higher than the U.S. average of 33 percent, and up from 26 percent in 2000. The overall metro area share of adults with a bachelor’s degree grew from 23 to 31 percent — lower than the national average.</w:t>
       </w:r>
     </w:p>
     <w:p>
@@ -841,7 +841,7 @@
         <w:pStyle w:val="BodyText"/>
       </w:pPr>
       <w:r>
-        <w:t xml:space="preserve">The 2018 median household income of for the metro and $38,423 for the city are significantly lower than the U.S. median of $61,937. In Jefferson Parish, median household income declined 8 percent between 1999 and 2018, even after adjusting for inflation, falling to $50,766.</w:t>
+        <w:t xml:space="preserve">The 2018 median household income of $50,301 for the metro and $38,423 for the city are significantly lower than the U.S. median of $61,937. In Jefferson Parish, median household income declined 8 percent between 1999 and 2018, even after adjusting for inflation, falling to $50,766.</w:t>
       </w:r>
     </w:p>
     <w:p>
@@ -977,6 +977,14 @@
         <w:pStyle w:val="BodyText"/>
       </w:pPr>
       <w:r>
+        <w:t xml:space="preserve">Individuals living below the poverty level indicate the economy is not providing all residents with the ability to meet their most basic needs, including food, housing, and transportation. The poverty rate in New Orleans decreased from 28 to 24 percent between 1999 and 2018 while the Jefferson Parish poverty rate remained statistically unchanged. Across the U.S., the poverty rate increased from 12 to 13 percent between 1999 and 2018.</w:t>
+      </w:r>
+    </w:p>
+    <w:p>
+      <w:pPr>
+        <w:pStyle w:val="BodyText"/>
+      </w:pPr>
+      <w:r>
         <w:drawing>
           <wp:inline>
             <wp:extent cx="5334000" cy="3809999"/>
@@ -1024,7 +1032,7 @@
         <w:pStyle w:val="BodyText"/>
       </w:pPr>
       <w:r>
-        <w:t xml:space="preserve">Like the overall poverty rate, the child poverty rate in New Orleans is statistically unchanged from 1999. In Jefferson Parish, the child poverty rate jumped from 20 percent in 1999 to 26 percent in 2018 — greatly surpassing the U.S. child poverty rate, which rose from 17 to 18 percent between 1999 and 2018.</w:t>
+        <w:t xml:space="preserve">Like the overall poverty rate, the child poverty rate in New Orleans decreased between 1999 and 2018. In Jefferson Parish, the child poverty rate jumped from 20 percent in 1999 to 26 percent in 2018 — greatly surpassing the U.S. child poverty rate, which rose from 17 to 18 percent between 1999 and 2018.</w:t>
       </w:r>
     </w:p>
     <w:p>
@@ -1264,7 +1272,7 @@
         <w:pStyle w:val="FirstParagraph"/>
       </w:pPr>
       <w:r>
-        <w:t xml:space="preserve">Homeownership rates across the U.S. have fallen since 2000 from 66 to 64 percent in 2018. Homeownership rates have decreased slightly in St. Tammany from 80 percent to 79 and in Jefferson from 64 to 60 percent between 2000 and 2018. In contrast, homeownership rates in New Orleans have held steady, but at a much lower 48 percent.</w:t>
+        <w:t xml:space="preserve">Homeownership rates across the U.S. have fallen since 2000 from 66 to 64 percent in 2018. Homeownership rates have held steady in St. Tammany at about 80 percent since 2000. In contrast, homeownership rates in New Orleans have increased slightly, but still at a much lower 48 percent.</w:t>
       </w:r>
     </w:p>
     <w:p>
@@ -1319,7 +1327,7 @@
         <w:pStyle w:val="BodyText"/>
       </w:pPr>
       <w:r>
-        <w:t xml:space="preserve">Homeowners without a mortgage own their homes free and clear of any type of loan. A high share of such homeowners usually indicates residents living in the same house for long periods of time, and helps shield neighborhoods from foreclosures. The proportion of metro area homeowners without a mortgage has increased from to percent between 2000 and 2018, driven by changes in Orleans and Jefferson. The share of homeowners without a mortgage jumped from 33 to 49 percent in Orleans and from 35 to 47 percent in Jefferson. One reason for the surge may be that homeowners who returned after Katrina used insurance or Road Home proceeds to pay off their mortgage principal. In fact, Orleans and Jefferson received the first and second largest number of Road Home Option 1 grants among all Louisiana parishes.[10]</w:t>
+        <w:t xml:space="preserve">Homeowners without a mortgage own their homes free and clear of any type of loan. A high share of such homeowners usually indicates residents living in the same house for long periods of time, and helps shield neighborhoods from foreclosures. The proportion of metro area homeowners without a mortgage has increased from 35 to 45 percent between 2000 and 2018, driven by changes in Orleans and Jefferson. The share of homeowners without a mortgage jumped from 33 to 49 percent in Orleans and from 35 to 47 percent in Jefferson. One reason for the surge may be that homeowners who returned after Katrina used insurance or Road Home proceeds to pay off their mortgage principal. In fact, Orleans and Jefferson received the first and second largest number of Road Home Option 1 grants among all Louisiana parishes.[10]</w:t>
       </w:r>
     </w:p>
     <w:p>
@@ -1439,7 +1447,7 @@
         <w:pStyle w:val="BodyText"/>
       </w:pPr>
       <w:r>
-        <w:t xml:space="preserve">The share of homeowners paying more than 50 percent of household income on their mortgage, taxes, utilities, and insurance is virtually unchanged in metro area parishes since 2004. There is a clear gap between the rate of housing cost burden for renters vs. homeowners, and that gap has widened.</w:t>
+        <w:t xml:space="preserve">The share of homeowners paying more than 50 percent of household income on their mortgage, taxes, utilities, and insurance is 2 percentage points less in metro area parishes since 2004. There is a clear gap between the rate of housing cost burden for renters vs. homeowners, and that gap has widened.</w:t>
       </w:r>
     </w:p>
     <w:p>
@@ -1494,7 +1502,7 @@
         <w:pStyle w:val="BodyText"/>
       </w:pPr>
       <w:r>
-        <w:t xml:space="preserve">The surge in the share of severely cost-burdened renters in New Orleans is reflective of the surge in the median gross rent (rent plus utilities) in the city. From 2004 to 2018, monthly rent plus utilities rose from $742 to $993 in New Orleans, a 34 percent increase after adjusting for inflation. Meanwhile, median gross rents increased percent metrowide compared to only 16 percent nationwide.</w:t>
+        <w:t xml:space="preserve">The surge in the share of severely cost-burdened renters in New Orleans is reflective of the surge in the median gross rent (rent plus utilities) in the city. From 2004 to 2018, monthly rent plus utilities rose from $742 to $993 in New Orleans, a 34 percent increase after adjusting for inflation. Meanwhile, median gross rents increased 21 percent metrowide compared to only 16 percent nationwide.</w:t>
       </w:r>
     </w:p>
     <w:p>
@@ -1620,15 +1628,15 @@
         <w:pStyle w:val="BodyText"/>
       </w:pPr>
       <w:r>
-        <w:t xml:space="preserve">The share of commuters in New Orleans using public transportation declined sharply from 13 percent in 2000 to 7 percent in 2018, while the share in Jefferson Parish has fallen from 2 percent in 2000, to 1 percent of commuters using public transportation in 2018. But the share of bike commuters in New Orleans rose to 4 percent, giving the city the fifth highest share of bike commuting of the largest 70 cities nationwide.[15] Meanwhile, the metro share of carpoolers fell from percent in 2000 to percent in 2018, as did the Orleans Parish share from 16 percent to 8 percent.</w:t>
-      </w:r>
-    </w:p>
-    <w:p>
-      <w:pPr>
-        <w:pStyle w:val="BodyText"/>
-      </w:pPr>
-      <w:r>
-        <w:t xml:space="preserve">The percentage of workers who commute by driving alone has increased within the metro region since 2000 from percent to percent, driven by a 60 to 68 percent rise in Orleans Parish. This goes against the national trend, where the share in driving alone remained steady between 2000 and 2018 and where public transit use has also remained steady.</w:t>
+        <w:t xml:space="preserve">The share of commuters in New Orleans using public transportation declined sharply from 13 percent in 2000 to 7 percent in 2018, while the share in Jefferson Parish has fallen from 2 percent in 2000, to 1 percent of commuters using public transportation in 2018. But the share of bike commuters in New Orleans rose to 4 percent, giving the city the fifth highest share of bike commuting of the largest 70 cities nationwide.[15] Meanwhile, the metro share of carpoolers fell from 15 percent in 2000 to 9 percent in 2018, as did the Orleans Parish share from 16 percent to 8 percent.</w:t>
+      </w:r>
+    </w:p>
+    <w:p>
+      <w:pPr>
+        <w:pStyle w:val="BodyText"/>
+      </w:pPr>
+      <w:r>
+        <w:t xml:space="preserve">The percentage of workers who commute by driving alone has increased within the metro region since 2000 from 73 percent to 79 percent, driven by a 60 to 68 percent rise in Orleans Parish. This goes against the national trend, where the share in driving alone remained steady between 2000 and 2018 and where public transit use has also remained steady.</w:t>
       </w:r>
     </w:p>
     <w:p>
@@ -1693,7 +1701,7 @@
         <w:pStyle w:val="FirstParagraph"/>
       </w:pPr>
       <w:r>
-        <w:t xml:space="preserve">Data on race/ethnicity and age is from the Census Bureau vintage 2017 population estimates and Census 2000 Summary File 1 (SF1). Other demographic data is from the Census 2000 Summary File 3 (SF3) and American Community Survey 2004, and 2018 (single-year files).</w:t>
+        <w:t xml:space="preserve">Data on race/ethnicity and age is from the Census Bureau vintage 2018 population estimates and Census 2000 Summary File 1 (SF1). Other demographic data is from the Census 2000 Summary File 3 (SF3) and American Community Survey 2004, and 2018 (single-year files).</w:t>
       </w:r>
     </w:p>
     <w:p>
@@ -2138,7 +2146,7 @@
         <w:pStyle w:val="BodyText"/>
       </w:pPr>
       <w:r>
-        <w:t xml:space="preserve">[15] The League of American Bicyclists. (2017). Where We Ride: Analysis of Bicycle Commuting in American Cities. Retrieved December 21, 2018 from</w:t>
+        <w:t xml:space="preserve">[15] The League of American Bicyclists. (2018). Where We Ride: Analysis of Bicycle Commuting in American Cities. Retrieved December 21, 2018 from</w:t>
       </w:r>
       <w:r>
         <w:t xml:space="preserve"> </w:t>

</xml_diff>

<commit_message>
changes mostly to inline making edits
</commit_message>
<xml_diff>
--- a/SQLWhoLivesMarkdown.docx
+++ b/SQLWhoLivesMarkdown.docx
@@ -222,7 +222,7 @@
         <w:pStyle w:val="BodyText"/>
       </w:pPr>
       <w:r>
-        <w:t xml:space="preserve">Between 2000 and 2018, the number of Hispanics in Jefferson Parish increased by 64,066 reaching over 15 percent of the total parish population. Orleans Parish and St. Tammany Parish gained 7,137 and 10,074 Hispanics, respectively, such that the Hispanic share of the population was 6 percent in Orleans and 6 percent in St. Tammany in 2018.</w:t>
+        <w:t xml:space="preserve">Between 2000 and 2018, the number of Hispanics in Jefferson Parish increased by 32,081 reaching over 15 percent of the total parish population. Orleans Parish and St. Tammany Parish gained 7,137 and 10,074 Hispanics, respectively, such that the Hispanic share of the population was 6 percent in Orleans and 6 percent in St. Tammany in 2018.</w:t>
       </w:r>
     </w:p>
     <w:p>
@@ -969,14 +969,6 @@
         <w:pStyle w:val="FirstParagraph"/>
       </w:pPr>
       <w:r>
-        <w:t xml:space="preserve">Individuals living below the poverty level indicate the economy is not providing all residents with the ability to meet their most basic needs, including food, housing, and transportation. The poverty rate in New Orleans is statistically unchanged comparing 1999 to 2018. Meanwhile, the Jefferson Parish poverty rate increased from 14 to 15 percent between 1999 and 2018. Across the U.S., the poverty rate increased from 12 to 13 percent between 1999 and 2018.</w:t>
-      </w:r>
-    </w:p>
-    <w:p>
-      <w:pPr>
-        <w:pStyle w:val="BodyText"/>
-      </w:pPr>
-      <w:r>
         <w:t xml:space="preserve">Individuals living below the poverty level indicate the economy is not providing all residents with the ability to meet their most basic needs, including food, housing, and transportation. The poverty rate in New Orleans decreased from 28 to 24 percent between 1999 and 2018 while the Jefferson Parish poverty rate remained statistically unchanged. Across the U.S., the poverty rate increased from 12 to 13 percent between 1999 and 2018.</w:t>
       </w:r>
     </w:p>
@@ -1272,7 +1264,7 @@
         <w:pStyle w:val="FirstParagraph"/>
       </w:pPr>
       <w:r>
-        <w:t xml:space="preserve">Homeownership rates across the U.S. have fallen since 2000 from 66 to 64 percent in 2018. Homeownership rates have held steady in St. Tammany at about 80 percent since 2000. In contrast, homeownership rates in New Orleans have increased slightly, but still at a much lower 48 percent.</w:t>
+        <w:t xml:space="preserve">Homeownership rates across the U.S. have fallen since 2000 from 66 to 64 percent in 2018. Homeownership rates have held steady in St. Tammany around 80 percent since 2000. In contrast, homeownership rates in New Orleans have increased slightly, but still at a much lower 48 percent.</w:t>
       </w:r>
     </w:p>
     <w:p>

</xml_diff>